<commit_message>
réorganisation index en mode stack
</commit_message>
<xml_diff>
--- a/static/docs/cv.docx
+++ b/static/docs/cv.docx
@@ -52,9 +52,7 @@
         </w:rPr>
       </w:pPr>
       <w:r>
-        <w:rPr>
-          <w:rFonts w:ascii="Liberation Sans" w:hAnsi="Liberation Sans"/>
-        </w:rPr>
+        <w:rPr/>
         <w:drawing>
           <wp:inline distT="0" distB="0" distL="0" distR="0">
             <wp:extent cx="161925" cy="161925"/>
@@ -106,9 +104,7 @@
         <w:rPr/>
       </w:pPr>
       <w:r>
-        <w:rPr>
-          <w:rFonts w:ascii="Liberation Sans" w:hAnsi="Liberation Sans"/>
-        </w:rPr>
+        <w:rPr/>
         <w:drawing>
           <wp:inline distT="0" distB="0" distL="0" distR="0">
             <wp:extent cx="161925" cy="161925"/>
@@ -169,9 +165,7 @@
         <w:rPr/>
       </w:pPr>
       <w:r>
-        <w:rPr>
-          <w:rFonts w:ascii="Liberation Sans" w:hAnsi="Liberation Sans"/>
-        </w:rPr>
+        <w:rPr/>
         <w:drawing>
           <wp:inline distT="0" distB="0" distL="0" distR="0">
             <wp:extent cx="144145" cy="144145"/>
@@ -303,6 +297,10 @@
     <w:p>
       <w:pPr>
         <w:pStyle w:val="Titre1"/>
+        <w:numPr>
+          <w:ilvl w:val="0"/>
+          <w:numId w:val="2"/>
+        </w:numPr>
         <w:jc w:val="center"/>
         <w:rPr/>
       </w:pPr>
@@ -318,15 +316,7 @@
       </w:r>
       <w:r>
         <w:rPr/>
-        <w:t xml:space="preserve"> et sites </w:t>
-      </w:r>
-      <w:r>
-        <w:rPr/>
-        <w:t xml:space="preserve">Web </w:t>
-      </w:r>
-      <w:r>
-        <w:rPr/>
-        <w:t>(Frontend)</w:t>
+        <w:t xml:space="preserve"> et sites Web (Frontend)</w:t>
       </w:r>
     </w:p>
     <w:p>
@@ -360,6 +350,10 @@
     <w:p>
       <w:pPr>
         <w:pStyle w:val="Titre2"/>
+        <w:numPr>
+          <w:ilvl w:val="1"/>
+          <w:numId w:val="2"/>
+        </w:numPr>
         <w:rPr>
           <w:rFonts w:ascii="Liberation Sans" w:hAnsi="Liberation Sans"/>
         </w:rPr>
@@ -385,6 +379,10 @@
     <w:p>
       <w:pPr>
         <w:pStyle w:val="Titre3"/>
+        <w:numPr>
+          <w:ilvl w:val="2"/>
+          <w:numId w:val="2"/>
+        </w:numPr>
         <w:rPr>
           <w:rFonts w:ascii="Liberation Sans" w:hAnsi="Liberation Sans"/>
           <w:i/>
@@ -409,7 +407,7 @@
         <w:pStyle w:val="Normal"/>
         <w:numPr>
           <w:ilvl w:val="0"/>
-          <w:numId w:val="2"/>
+          <w:numId w:val="3"/>
         </w:numPr>
         <w:tabs>
           <w:tab w:val="clear" w:pos="709"/>
@@ -444,7 +442,7 @@
         <w:pStyle w:val="Normal"/>
         <w:numPr>
           <w:ilvl w:val="0"/>
-          <w:numId w:val="2"/>
+          <w:numId w:val="3"/>
         </w:numPr>
         <w:tabs>
           <w:tab w:val="clear" w:pos="709"/>
@@ -519,6 +517,10 @@
     <w:p>
       <w:pPr>
         <w:pStyle w:val="Titre3"/>
+        <w:numPr>
+          <w:ilvl w:val="2"/>
+          <w:numId w:val="2"/>
+        </w:numPr>
         <w:rPr>
           <w:rFonts w:ascii="Liberation Sans" w:hAnsi="Liberation Sans"/>
           <w:sz w:val="28"/>
@@ -532,16 +534,7 @@
           <w:sz w:val="28"/>
           <w:szCs w:val="28"/>
         </w:rPr>
-        <w:t xml:space="preserve">Spécialisation </w:t>
-      </w:r>
-      <w:r>
-        <w:rPr>
-          <w:i/>
-          <w:iCs/>
-          <w:sz w:val="28"/>
-          <w:szCs w:val="28"/>
-        </w:rPr>
-        <w:t>Frontend</w:t>
+        <w:t>Spécialisation Frontend</w:t>
       </w:r>
     </w:p>
     <w:p>
@@ -549,7 +542,7 @@
         <w:pStyle w:val="Normal"/>
         <w:numPr>
           <w:ilvl w:val="0"/>
-          <w:numId w:val="2"/>
+          <w:numId w:val="3"/>
         </w:numPr>
         <w:tabs>
           <w:tab w:val="clear" w:pos="709"/>
@@ -558,165 +551,157 @@
         <w:spacing w:lineRule="auto" w:line="240"/>
         <w:ind w:left="283" w:right="0" w:hanging="0"/>
         <w:jc w:val="both"/>
-        <w:rPr>
-          <w:rFonts w:ascii="Liberation Sans" w:hAnsi="Liberation Sans"/>
-          <w:b w:val="false"/>
+        <w:rPr/>
+      </w:pPr>
+      <w:r>
+        <w:rPr>
+          <w:rFonts w:ascii="Liberation Sans" w:hAnsi="Liberation Sans"/>
           <w:b w:val="false"/>
           <w:bCs w:val="false"/>
           <w:sz w:val="24"/>
           <w:szCs w:val="24"/>
           <w:u w:val="none"/>
         </w:rPr>
-      </w:pPr>
-      <w:r>
-        <w:rPr>
-          <w:rFonts w:ascii="Liberation Sans" w:hAnsi="Liberation Sans"/>
+        <w:t>Bootstrap 4,</w:t>
+      </w:r>
+    </w:p>
+    <w:p>
+      <w:pPr>
+        <w:pStyle w:val="Normal"/>
+        <w:numPr>
+          <w:ilvl w:val="0"/>
+          <w:numId w:val="3"/>
+        </w:numPr>
+        <w:tabs>
+          <w:tab w:val="clear" w:pos="709"/>
+          <w:tab w:val="left" w:pos="621" w:leader="none"/>
+        </w:tabs>
+        <w:ind w:left="283" w:right="0" w:hanging="0"/>
+        <w:jc w:val="both"/>
+        <w:rPr>
+          <w:rFonts w:ascii="Liberation Sans" w:hAnsi="Liberation Sans"/>
+          <w:b w:val="false"/>
           <w:b w:val="false"/>
           <w:bCs w:val="false"/>
           <w:sz w:val="24"/>
           <w:szCs w:val="24"/>
           <w:u w:val="none"/>
         </w:rPr>
-        <w:t>Bootstrap 3 &amp; 4,</w:t>
-      </w:r>
-    </w:p>
-    <w:p>
-      <w:pPr>
-        <w:pStyle w:val="Normal"/>
-        <w:numPr>
-          <w:ilvl w:val="0"/>
-          <w:numId w:val="2"/>
-        </w:numPr>
-        <w:tabs>
-          <w:tab w:val="clear" w:pos="709"/>
-          <w:tab w:val="left" w:pos="621" w:leader="none"/>
-        </w:tabs>
-        <w:ind w:left="283" w:right="0" w:hanging="0"/>
-        <w:jc w:val="both"/>
-        <w:rPr>
-          <w:rFonts w:ascii="Liberation Sans" w:hAnsi="Liberation Sans"/>
-          <w:b w:val="false"/>
+      </w:pPr>
+      <w:r>
+        <w:rPr>
+          <w:rFonts w:ascii="Liberation Sans" w:hAnsi="Liberation Sans"/>
           <w:b w:val="false"/>
           <w:bCs w:val="false"/>
           <w:sz w:val="24"/>
           <w:szCs w:val="24"/>
           <w:u w:val="none"/>
         </w:rPr>
-      </w:pPr>
-      <w:r>
-        <w:rPr>
-          <w:rFonts w:ascii="Liberation Sans" w:hAnsi="Liberation Sans"/>
+        <w:t>SASS/SCSS,</w:t>
+      </w:r>
+    </w:p>
+    <w:p>
+      <w:pPr>
+        <w:pStyle w:val="Normal"/>
+        <w:numPr>
+          <w:ilvl w:val="0"/>
+          <w:numId w:val="3"/>
+        </w:numPr>
+        <w:tabs>
+          <w:tab w:val="clear" w:pos="709"/>
+          <w:tab w:val="left" w:pos="621" w:leader="none"/>
+        </w:tabs>
+        <w:ind w:left="283" w:right="0" w:hanging="0"/>
+        <w:jc w:val="both"/>
+        <w:rPr>
+          <w:rFonts w:ascii="Liberation Sans" w:hAnsi="Liberation Sans"/>
+          <w:b w:val="false"/>
           <w:b w:val="false"/>
           <w:bCs w:val="false"/>
           <w:sz w:val="24"/>
           <w:szCs w:val="24"/>
           <w:u w:val="none"/>
         </w:rPr>
-        <w:t>SASS/SCSS,</w:t>
-      </w:r>
-    </w:p>
-    <w:p>
-      <w:pPr>
-        <w:pStyle w:val="Normal"/>
-        <w:numPr>
-          <w:ilvl w:val="0"/>
-          <w:numId w:val="2"/>
-        </w:numPr>
-        <w:tabs>
-          <w:tab w:val="clear" w:pos="709"/>
-          <w:tab w:val="left" w:pos="621" w:leader="none"/>
-        </w:tabs>
-        <w:ind w:left="283" w:right="0" w:hanging="0"/>
-        <w:jc w:val="both"/>
-        <w:rPr>
-          <w:rFonts w:ascii="Liberation Sans" w:hAnsi="Liberation Sans"/>
-          <w:b w:val="false"/>
+      </w:pPr>
+      <w:r>
+        <w:rPr>
+          <w:rFonts w:ascii="Liberation Sans" w:hAnsi="Liberation Sans"/>
           <w:b w:val="false"/>
           <w:bCs w:val="false"/>
           <w:sz w:val="24"/>
           <w:szCs w:val="24"/>
           <w:u w:val="none"/>
         </w:rPr>
-      </w:pPr>
-      <w:r>
-        <w:rPr>
-          <w:rFonts w:ascii="Liberation Sans" w:hAnsi="Liberation Sans"/>
+        <w:t>jQuery,</w:t>
+      </w:r>
+    </w:p>
+    <w:p>
+      <w:pPr>
+        <w:pStyle w:val="Normal"/>
+        <w:numPr>
+          <w:ilvl w:val="0"/>
+          <w:numId w:val="3"/>
+        </w:numPr>
+        <w:tabs>
+          <w:tab w:val="clear" w:pos="709"/>
+          <w:tab w:val="left" w:pos="621" w:leader="none"/>
+        </w:tabs>
+        <w:ind w:left="283" w:right="0" w:hanging="0"/>
+        <w:jc w:val="both"/>
+        <w:rPr>
+          <w:rFonts w:ascii="Liberation Sans" w:hAnsi="Liberation Sans"/>
+          <w:b w:val="false"/>
           <w:b w:val="false"/>
           <w:bCs w:val="false"/>
           <w:sz w:val="24"/>
           <w:szCs w:val="24"/>
           <w:u w:val="none"/>
         </w:rPr>
-        <w:t>jQuery,</w:t>
-      </w:r>
-    </w:p>
-    <w:p>
-      <w:pPr>
-        <w:pStyle w:val="Normal"/>
-        <w:numPr>
-          <w:ilvl w:val="0"/>
-          <w:numId w:val="2"/>
-        </w:numPr>
-        <w:tabs>
-          <w:tab w:val="clear" w:pos="709"/>
-          <w:tab w:val="left" w:pos="621" w:leader="none"/>
-        </w:tabs>
-        <w:ind w:left="283" w:right="0" w:hanging="0"/>
-        <w:jc w:val="both"/>
-        <w:rPr>
-          <w:rFonts w:ascii="Liberation Sans" w:hAnsi="Liberation Sans"/>
-          <w:b w:val="false"/>
+      </w:pPr>
+      <w:r>
+        <w:rPr>
+          <w:rFonts w:ascii="Liberation Sans" w:hAnsi="Liberation Sans"/>
           <w:b w:val="false"/>
           <w:bCs w:val="false"/>
           <w:sz w:val="24"/>
           <w:szCs w:val="24"/>
           <w:u w:val="none"/>
         </w:rPr>
-      </w:pPr>
-      <w:r>
-        <w:rPr>
-          <w:rFonts w:ascii="Liberation Sans" w:hAnsi="Liberation Sans"/>
+        <w:t>ReactJS,</w:t>
+      </w:r>
+    </w:p>
+    <w:p>
+      <w:pPr>
+        <w:pStyle w:val="Normal"/>
+        <w:numPr>
+          <w:ilvl w:val="0"/>
+          <w:numId w:val="3"/>
+        </w:numPr>
+        <w:tabs>
+          <w:tab w:val="clear" w:pos="709"/>
+          <w:tab w:val="left" w:pos="621" w:leader="none"/>
+        </w:tabs>
+        <w:ind w:left="283" w:right="0" w:hanging="0"/>
+        <w:jc w:val="both"/>
+        <w:rPr>
+          <w:rFonts w:ascii="Liberation Sans" w:hAnsi="Liberation Sans"/>
+          <w:b w:val="false"/>
           <w:b w:val="false"/>
           <w:bCs w:val="false"/>
           <w:sz w:val="24"/>
           <w:szCs w:val="24"/>
           <w:u w:val="none"/>
         </w:rPr>
-        <w:t>ReactJS,</w:t>
-      </w:r>
-    </w:p>
-    <w:p>
-      <w:pPr>
-        <w:pStyle w:val="Normal"/>
-        <w:numPr>
-          <w:ilvl w:val="0"/>
-          <w:numId w:val="2"/>
-        </w:numPr>
-        <w:tabs>
-          <w:tab w:val="clear" w:pos="709"/>
-          <w:tab w:val="left" w:pos="621" w:leader="none"/>
-        </w:tabs>
-        <w:ind w:left="283" w:right="0" w:hanging="0"/>
-        <w:jc w:val="both"/>
-        <w:rPr>
-          <w:rFonts w:ascii="Liberation Sans" w:hAnsi="Liberation Sans"/>
-          <w:b w:val="false"/>
+      </w:pPr>
+      <w:r>
+        <w:rPr>
+          <w:rFonts w:ascii="Liberation Sans" w:hAnsi="Liberation Sans"/>
           <w:b w:val="false"/>
           <w:bCs w:val="false"/>
           <w:sz w:val="24"/>
           <w:szCs w:val="24"/>
           <w:u w:val="none"/>
         </w:rPr>
-      </w:pPr>
-      <w:r>
-        <w:rPr>
-          <w:rFonts w:ascii="Liberation Sans" w:hAnsi="Liberation Sans"/>
-          <w:b w:val="false"/>
-          <w:bCs w:val="false"/>
-          <w:sz w:val="24"/>
-          <w:szCs w:val="24"/>
-          <w:u w:val="none"/>
-        </w:rPr>
         <w:t>Vue.</w:t>
       </w:r>
     </w:p>
@@ -782,6 +767,10 @@
     <w:p>
       <w:pPr>
         <w:pStyle w:val="Titre2"/>
+        <w:numPr>
+          <w:ilvl w:val="1"/>
+          <w:numId w:val="2"/>
+        </w:numPr>
         <w:rPr>
           <w:rFonts w:ascii="Liberation Sans" w:hAnsi="Liberation Sans"/>
         </w:rPr>
@@ -796,7 +785,7 @@
         <w:pStyle w:val="Corpsdetexte"/>
         <w:numPr>
           <w:ilvl w:val="0"/>
-          <w:numId w:val="3"/>
+          <w:numId w:val="4"/>
         </w:numPr>
         <w:spacing w:lineRule="auto" w:line="240" w:before="0" w:after="0"/>
         <w:rPr>
@@ -815,7 +804,7 @@
         <w:pStyle w:val="Corpsdetexte"/>
         <w:numPr>
           <w:ilvl w:val="0"/>
-          <w:numId w:val="3"/>
+          <w:numId w:val="4"/>
         </w:numPr>
         <w:spacing w:lineRule="auto" w:line="240" w:before="0" w:after="0"/>
         <w:rPr/>
@@ -824,13 +813,7 @@
         <w:rPr>
           <w:rFonts w:ascii="Liberation Sans" w:hAnsi="Liberation Sans"/>
         </w:rPr>
-        <w:t>E</w:t>
-      </w:r>
-      <w:r>
-        <w:rPr>
-          <w:rFonts w:ascii="Liberation Sans" w:hAnsi="Liberation Sans"/>
-        </w:rPr>
-        <w:t>sprit de service,</w:t>
+        <w:t>Esprit de service,</w:t>
       </w:r>
     </w:p>
     <w:p>
@@ -838,7 +821,7 @@
         <w:pStyle w:val="Corpsdetexte"/>
         <w:numPr>
           <w:ilvl w:val="0"/>
-          <w:numId w:val="3"/>
+          <w:numId w:val="4"/>
         </w:numPr>
         <w:spacing w:lineRule="auto" w:line="240" w:before="0" w:after="0"/>
         <w:rPr/>
@@ -847,13 +830,7 @@
         <w:rPr>
           <w:rFonts w:ascii="Liberation Sans" w:hAnsi="Liberation Sans"/>
         </w:rPr>
-        <w:t>E</w:t>
-      </w:r>
-      <w:r>
-        <w:rPr>
-          <w:rFonts w:ascii="Liberation Sans" w:hAnsi="Liberation Sans"/>
-        </w:rPr>
-        <w:t>sprit d’initiative</w:t>
+        <w:t>Esprit d’initiative</w:t>
       </w:r>
     </w:p>
     <w:p>
@@ -861,7 +838,7 @@
         <w:pStyle w:val="Corpsdetexte"/>
         <w:numPr>
           <w:ilvl w:val="0"/>
-          <w:numId w:val="3"/>
+          <w:numId w:val="4"/>
         </w:numPr>
         <w:spacing w:lineRule="auto" w:line="240" w:before="0" w:after="0"/>
         <w:rPr/>
@@ -870,13 +847,7 @@
         <w:rPr>
           <w:rFonts w:ascii="Liberation Sans" w:hAnsi="Liberation Sans"/>
         </w:rPr>
-        <w:t>R</w:t>
-      </w:r>
-      <w:r>
-        <w:rPr>
-          <w:rFonts w:ascii="Liberation Sans" w:hAnsi="Liberation Sans"/>
-        </w:rPr>
-        <w:t>espect de la hiérarchie.</w:t>
+        <w:t>Respect de la hiérarchie.</w:t>
       </w:r>
     </w:p>
     <w:p>
@@ -884,7 +855,7 @@
         <w:pStyle w:val="Corpsdetexte"/>
         <w:numPr>
           <w:ilvl w:val="0"/>
-          <w:numId w:val="3"/>
+          <w:numId w:val="4"/>
         </w:numPr>
         <w:spacing w:lineRule="auto" w:line="240" w:before="0" w:after="0"/>
         <w:rPr/>
@@ -905,12 +876,18 @@
         </w:rPr>
       </w:pPr>
       <w:r>
-        <w:rPr/>
+        <w:rPr>
+          <w:rFonts w:ascii="Liberation Sans" w:hAnsi="Liberation Sans"/>
+        </w:rPr>
       </w:r>
     </w:p>
     <w:p>
       <w:pPr>
         <w:pStyle w:val="Titre2"/>
+        <w:numPr>
+          <w:ilvl w:val="1"/>
+          <w:numId w:val="2"/>
+        </w:numPr>
         <w:rPr/>
       </w:pPr>
       <w:r>
@@ -923,7 +900,7 @@
         <w:pStyle w:val="Corpsdetexte"/>
         <w:numPr>
           <w:ilvl w:val="0"/>
-          <w:numId w:val="4"/>
+          <w:numId w:val="5"/>
         </w:numPr>
         <w:spacing w:lineRule="auto" w:line="240" w:before="0" w:after="26"/>
         <w:rPr>
@@ -942,41 +919,16 @@
         <w:pStyle w:val="Corpsdetexte"/>
         <w:numPr>
           <w:ilvl w:val="0"/>
-          <w:numId w:val="4"/>
+          <w:numId w:val="5"/>
         </w:numPr>
         <w:spacing w:lineRule="auto" w:line="240" w:before="0" w:after="26"/>
-        <w:rPr>
-          <w:rFonts w:ascii="Liberation Sans" w:hAnsi="Liberation Sans"/>
-        </w:rPr>
+        <w:rPr/>
       </w:pPr>
       <w:r>
         <w:rPr>
           <w:rFonts w:ascii="Liberation Sans" w:hAnsi="Liberation Sans"/>
         </w:rPr>
         <w:t>Curiosité</w:t>
-      </w:r>
-    </w:p>
-    <w:p>
-      <w:pPr>
-        <w:pStyle w:val="Titre2"/>
-        <w:rPr>
-          <w:rFonts w:ascii="Liberation Sans" w:hAnsi="Liberation Sans"/>
-        </w:rPr>
-      </w:pPr>
-      <w:r>
-        <w:rPr/>
-      </w:r>
-    </w:p>
-    <w:p>
-      <w:pPr>
-        <w:pStyle w:val="Titre2"/>
-        <w:spacing w:before="200" w:after="120"/>
-        <w:rPr>
-          <w:rFonts w:ascii="Liberation Sans" w:hAnsi="Liberation Sans"/>
-        </w:rPr>
-      </w:pPr>
-      <w:r>
-        <w:rPr/>
       </w:r>
     </w:p>
     <w:sectPr>
@@ -1092,138 +1044,93 @@
   <w:abstractNum w:abstractNumId="2">
     <w:lvl w:ilvl="0">
       <w:start w:val="1"/>
-      <w:numFmt w:val="bullet"/>
-      <w:lvlText w:val=""/>
-      <w:lvlJc w:val="left"/>
-      <w:pPr>
-        <w:tabs>
-          <w:tab w:val="num" w:pos="227"/>
-        </w:tabs>
-        <w:ind w:left="227" w:hanging="227"/>
-      </w:pPr>
-      <w:rPr>
-        <w:rFonts w:ascii="Symbol" w:hAnsi="Symbol" w:cs="Symbol" w:hint="default"/>
-      </w:rPr>
+      <w:numFmt w:val="none"/>
+      <w:suff w:val="nothing"/>
+      <w:lvlText w:val=""/>
+      <w:lvlJc w:val="left"/>
+      <w:pPr>
+        <w:ind w:left="0" w:hanging="0"/>
+      </w:pPr>
     </w:lvl>
     <w:lvl w:ilvl="1">
       <w:start w:val="1"/>
-      <w:numFmt w:val="bullet"/>
-      <w:lvlText w:val=""/>
-      <w:lvlJc w:val="left"/>
-      <w:pPr>
-        <w:tabs>
-          <w:tab w:val="num" w:pos="454"/>
-        </w:tabs>
-        <w:ind w:left="454" w:hanging="227"/>
-      </w:pPr>
-      <w:rPr>
-        <w:rFonts w:ascii="Symbol" w:hAnsi="Symbol" w:cs="Symbol" w:hint="default"/>
-      </w:rPr>
+      <w:numFmt w:val="none"/>
+      <w:suff w:val="nothing"/>
+      <w:lvlText w:val=""/>
+      <w:lvlJc w:val="left"/>
+      <w:pPr>
+        <w:ind w:left="0" w:hanging="0"/>
+      </w:pPr>
     </w:lvl>
     <w:lvl w:ilvl="2">
       <w:start w:val="1"/>
-      <w:numFmt w:val="bullet"/>
-      <w:lvlText w:val=""/>
-      <w:lvlJc w:val="left"/>
-      <w:pPr>
-        <w:tabs>
-          <w:tab w:val="num" w:pos="680"/>
-        </w:tabs>
-        <w:ind w:left="680" w:hanging="227"/>
-      </w:pPr>
-      <w:rPr>
-        <w:rFonts w:ascii="Symbol" w:hAnsi="Symbol" w:cs="Symbol" w:hint="default"/>
-      </w:rPr>
+      <w:numFmt w:val="none"/>
+      <w:suff w:val="nothing"/>
+      <w:lvlText w:val=""/>
+      <w:lvlJc w:val="left"/>
+      <w:pPr>
+        <w:ind w:left="0" w:hanging="0"/>
+      </w:pPr>
     </w:lvl>
     <w:lvl w:ilvl="3">
       <w:start w:val="1"/>
-      <w:numFmt w:val="bullet"/>
-      <w:lvlText w:val=""/>
-      <w:lvlJc w:val="left"/>
-      <w:pPr>
-        <w:tabs>
-          <w:tab w:val="num" w:pos="907"/>
-        </w:tabs>
-        <w:ind w:left="907" w:hanging="227"/>
-      </w:pPr>
-      <w:rPr>
-        <w:rFonts w:ascii="Symbol" w:hAnsi="Symbol" w:cs="Symbol" w:hint="default"/>
-      </w:rPr>
+      <w:numFmt w:val="none"/>
+      <w:suff w:val="nothing"/>
+      <w:lvlText w:val=""/>
+      <w:lvlJc w:val="left"/>
+      <w:pPr>
+        <w:ind w:left="0" w:hanging="0"/>
+      </w:pPr>
     </w:lvl>
     <w:lvl w:ilvl="4">
       <w:start w:val="1"/>
-      <w:numFmt w:val="bullet"/>
-      <w:lvlText w:val=""/>
-      <w:lvlJc w:val="left"/>
-      <w:pPr>
-        <w:tabs>
-          <w:tab w:val="num" w:pos="1134"/>
-        </w:tabs>
-        <w:ind w:left="1134" w:hanging="227"/>
-      </w:pPr>
-      <w:rPr>
-        <w:rFonts w:ascii="Symbol" w:hAnsi="Symbol" w:cs="Symbol" w:hint="default"/>
-      </w:rPr>
+      <w:numFmt w:val="none"/>
+      <w:suff w:val="nothing"/>
+      <w:lvlText w:val=""/>
+      <w:lvlJc w:val="left"/>
+      <w:pPr>
+        <w:ind w:left="0" w:hanging="0"/>
+      </w:pPr>
     </w:lvl>
     <w:lvl w:ilvl="5">
       <w:start w:val="1"/>
-      <w:numFmt w:val="bullet"/>
-      <w:lvlText w:val=""/>
-      <w:lvlJc w:val="left"/>
-      <w:pPr>
-        <w:tabs>
-          <w:tab w:val="num" w:pos="1361"/>
-        </w:tabs>
-        <w:ind w:left="1361" w:hanging="227"/>
-      </w:pPr>
-      <w:rPr>
-        <w:rFonts w:ascii="Symbol" w:hAnsi="Symbol" w:cs="Symbol" w:hint="default"/>
-      </w:rPr>
+      <w:numFmt w:val="none"/>
+      <w:suff w:val="nothing"/>
+      <w:lvlText w:val=""/>
+      <w:lvlJc w:val="left"/>
+      <w:pPr>
+        <w:ind w:left="0" w:hanging="0"/>
+      </w:pPr>
     </w:lvl>
     <w:lvl w:ilvl="6">
       <w:start w:val="1"/>
-      <w:numFmt w:val="bullet"/>
-      <w:lvlText w:val=""/>
-      <w:lvlJc w:val="left"/>
-      <w:pPr>
-        <w:tabs>
-          <w:tab w:val="num" w:pos="1587"/>
-        </w:tabs>
-        <w:ind w:left="1587" w:hanging="227"/>
-      </w:pPr>
-      <w:rPr>
-        <w:rFonts w:ascii="Symbol" w:hAnsi="Symbol" w:cs="Symbol" w:hint="default"/>
-      </w:rPr>
+      <w:numFmt w:val="none"/>
+      <w:suff w:val="nothing"/>
+      <w:lvlText w:val=""/>
+      <w:lvlJc w:val="left"/>
+      <w:pPr>
+        <w:ind w:left="0" w:hanging="0"/>
+      </w:pPr>
     </w:lvl>
     <w:lvl w:ilvl="7">
       <w:start w:val="1"/>
-      <w:numFmt w:val="bullet"/>
-      <w:lvlText w:val=""/>
-      <w:lvlJc w:val="left"/>
-      <w:pPr>
-        <w:tabs>
-          <w:tab w:val="num" w:pos="1814"/>
-        </w:tabs>
-        <w:ind w:left="1814" w:hanging="227"/>
-      </w:pPr>
-      <w:rPr>
-        <w:rFonts w:ascii="Symbol" w:hAnsi="Symbol" w:cs="Symbol" w:hint="default"/>
-      </w:rPr>
+      <w:numFmt w:val="none"/>
+      <w:suff w:val="nothing"/>
+      <w:lvlText w:val=""/>
+      <w:lvlJc w:val="left"/>
+      <w:pPr>
+        <w:ind w:left="0" w:hanging="0"/>
+      </w:pPr>
     </w:lvl>
     <w:lvl w:ilvl="8">
       <w:start w:val="1"/>
-      <w:numFmt w:val="bullet"/>
-      <w:lvlText w:val=""/>
-      <w:lvlJc w:val="left"/>
-      <w:pPr>
-        <w:tabs>
-          <w:tab w:val="num" w:pos="2041"/>
-        </w:tabs>
-        <w:ind w:left="2041" w:hanging="227"/>
-      </w:pPr>
-      <w:rPr>
-        <w:rFonts w:ascii="Symbol" w:hAnsi="Symbol" w:cs="Symbol" w:hint="default"/>
-      </w:rPr>
+      <w:numFmt w:val="none"/>
+      <w:suff w:val="nothing"/>
+      <w:lvlText w:val=""/>
+      <w:lvlJc w:val="left"/>
+      <w:pPr>
+        <w:ind w:left="0" w:hanging="0"/>
+      </w:pPr>
     </w:lvl>
   </w:abstractNum>
   <w:abstractNum w:abstractNumId="3">
@@ -1234,6 +1141,154 @@
       <w:lvlJc w:val="left"/>
       <w:pPr>
         <w:tabs>
+          <w:tab w:val="num" w:pos="227"/>
+        </w:tabs>
+        <w:ind w:left="227" w:hanging="227"/>
+      </w:pPr>
+      <w:rPr>
+        <w:rFonts w:ascii="Symbol" w:hAnsi="Symbol" w:cs="Symbol" w:hint="default"/>
+        <w:sz w:val="24"/>
+        <w:b w:val="false"/>
+        <w:rFonts w:cs="Symbol"/>
+      </w:rPr>
+    </w:lvl>
+    <w:lvl w:ilvl="1">
+      <w:start w:val="1"/>
+      <w:numFmt w:val="bullet"/>
+      <w:lvlText w:val=""/>
+      <w:lvlJc w:val="left"/>
+      <w:pPr>
+        <w:tabs>
+          <w:tab w:val="num" w:pos="454"/>
+        </w:tabs>
+        <w:ind w:left="454" w:hanging="227"/>
+      </w:pPr>
+      <w:rPr>
+        <w:rFonts w:ascii="Symbol" w:hAnsi="Symbol" w:cs="Symbol" w:hint="default"/>
+        <w:rFonts w:cs="Symbol"/>
+      </w:rPr>
+    </w:lvl>
+    <w:lvl w:ilvl="2">
+      <w:start w:val="1"/>
+      <w:numFmt w:val="bullet"/>
+      <w:lvlText w:val=""/>
+      <w:lvlJc w:val="left"/>
+      <w:pPr>
+        <w:tabs>
+          <w:tab w:val="num" w:pos="680"/>
+        </w:tabs>
+        <w:ind w:left="680" w:hanging="227"/>
+      </w:pPr>
+      <w:rPr>
+        <w:rFonts w:ascii="Symbol" w:hAnsi="Symbol" w:cs="Symbol" w:hint="default"/>
+        <w:rFonts w:cs="Symbol"/>
+      </w:rPr>
+    </w:lvl>
+    <w:lvl w:ilvl="3">
+      <w:start w:val="1"/>
+      <w:numFmt w:val="bullet"/>
+      <w:lvlText w:val=""/>
+      <w:lvlJc w:val="left"/>
+      <w:pPr>
+        <w:tabs>
+          <w:tab w:val="num" w:pos="907"/>
+        </w:tabs>
+        <w:ind w:left="907" w:hanging="227"/>
+      </w:pPr>
+      <w:rPr>
+        <w:rFonts w:ascii="Symbol" w:hAnsi="Symbol" w:cs="Symbol" w:hint="default"/>
+        <w:rFonts w:cs="Symbol"/>
+      </w:rPr>
+    </w:lvl>
+    <w:lvl w:ilvl="4">
+      <w:start w:val="1"/>
+      <w:numFmt w:val="bullet"/>
+      <w:lvlText w:val=""/>
+      <w:lvlJc w:val="left"/>
+      <w:pPr>
+        <w:tabs>
+          <w:tab w:val="num" w:pos="1134"/>
+        </w:tabs>
+        <w:ind w:left="1134" w:hanging="227"/>
+      </w:pPr>
+      <w:rPr>
+        <w:rFonts w:ascii="Symbol" w:hAnsi="Symbol" w:cs="Symbol" w:hint="default"/>
+        <w:rFonts w:cs="Symbol"/>
+      </w:rPr>
+    </w:lvl>
+    <w:lvl w:ilvl="5">
+      <w:start w:val="1"/>
+      <w:numFmt w:val="bullet"/>
+      <w:lvlText w:val=""/>
+      <w:lvlJc w:val="left"/>
+      <w:pPr>
+        <w:tabs>
+          <w:tab w:val="num" w:pos="1361"/>
+        </w:tabs>
+        <w:ind w:left="1361" w:hanging="227"/>
+      </w:pPr>
+      <w:rPr>
+        <w:rFonts w:ascii="Symbol" w:hAnsi="Symbol" w:cs="Symbol" w:hint="default"/>
+        <w:rFonts w:cs="Symbol"/>
+      </w:rPr>
+    </w:lvl>
+    <w:lvl w:ilvl="6">
+      <w:start w:val="1"/>
+      <w:numFmt w:val="bullet"/>
+      <w:lvlText w:val=""/>
+      <w:lvlJc w:val="left"/>
+      <w:pPr>
+        <w:tabs>
+          <w:tab w:val="num" w:pos="1587"/>
+        </w:tabs>
+        <w:ind w:left="1587" w:hanging="227"/>
+      </w:pPr>
+      <w:rPr>
+        <w:rFonts w:ascii="Symbol" w:hAnsi="Symbol" w:cs="Symbol" w:hint="default"/>
+        <w:rFonts w:cs="Symbol"/>
+      </w:rPr>
+    </w:lvl>
+    <w:lvl w:ilvl="7">
+      <w:start w:val="1"/>
+      <w:numFmt w:val="bullet"/>
+      <w:lvlText w:val=""/>
+      <w:lvlJc w:val="left"/>
+      <w:pPr>
+        <w:tabs>
+          <w:tab w:val="num" w:pos="1814"/>
+        </w:tabs>
+        <w:ind w:left="1814" w:hanging="227"/>
+      </w:pPr>
+      <w:rPr>
+        <w:rFonts w:ascii="Symbol" w:hAnsi="Symbol" w:cs="Symbol" w:hint="default"/>
+        <w:rFonts w:cs="Symbol"/>
+      </w:rPr>
+    </w:lvl>
+    <w:lvl w:ilvl="8">
+      <w:start w:val="1"/>
+      <w:numFmt w:val="bullet"/>
+      <w:lvlText w:val=""/>
+      <w:lvlJc w:val="left"/>
+      <w:pPr>
+        <w:tabs>
+          <w:tab w:val="num" w:pos="2041"/>
+        </w:tabs>
+        <w:ind w:left="2041" w:hanging="227"/>
+      </w:pPr>
+      <w:rPr>
+        <w:rFonts w:ascii="Symbol" w:hAnsi="Symbol" w:cs="Symbol" w:hint="default"/>
+        <w:rFonts w:cs="Symbol"/>
+      </w:rPr>
+    </w:lvl>
+  </w:abstractNum>
+  <w:abstractNum w:abstractNumId="4">
+    <w:lvl w:ilvl="0">
+      <w:start w:val="1"/>
+      <w:numFmt w:val="bullet"/>
+      <w:lvlText w:val=""/>
+      <w:lvlJc w:val="left"/>
+      <w:pPr>
+        <w:tabs>
           <w:tab w:val="num" w:pos="720"/>
         </w:tabs>
         <w:ind w:left="720" w:hanging="360"/>
@@ -1372,7 +1427,7 @@
       </w:rPr>
     </w:lvl>
   </w:abstractNum>
-  <w:abstractNum w:abstractNumId="4">
+  <w:abstractNum w:abstractNumId="5">
     <w:lvl w:ilvl="0">
       <w:start w:val="1"/>
       <w:numFmt w:val="bullet"/>
@@ -1530,6 +1585,9 @@
   <w:num w:numId="4">
     <w:abstractNumId w:val="4"/>
   </w:num>
+  <w:num w:numId="5">
+    <w:abstractNumId w:val="5"/>
+  </w:num>
 </w:numbering>
 </file>
 
@@ -1540,15 +1598,12 @@
       <w:rPr>
         <w:rFonts w:ascii="Liberation Serif" w:hAnsi="Liberation Serif" w:eastAsia="Droid Sans Fallback" w:cs="Droid Sans Devanagari"/>
         <w:kern w:val="2"/>
-        <w:sz w:val="24"/>
         <w:szCs w:val="24"/>
         <w:lang w:val="fr-FR" w:eastAsia="zh-CN" w:bidi="hi-IN"/>
       </w:rPr>
     </w:rPrDefault>
     <w:pPrDefault>
-      <w:pPr>
-        <w:widowControl/>
-      </w:pPr>
+      <w:pPr/>
     </w:pPrDefault>
   </w:docDefaults>
   <w:style w:type="paragraph" w:styleId="Normal">
@@ -1556,10 +1611,10 @@
     <w:qFormat/>
     <w:pPr>
       <w:widowControl/>
-      <w:kinsoku w:val="true"/>
-      <w:overflowPunct w:val="true"/>
-      <w:autoSpaceDE w:val="true"/>
+      <w:overflowPunct w:val="false"/>
       <w:bidi w:val="0"/>
+      <w:spacing w:before="0" w:after="0"/>
+      <w:jc w:val="left"/>
     </w:pPr>
     <w:rPr>
       <w:rFonts w:ascii="Liberation Serif" w:hAnsi="Liberation Serif" w:eastAsia="Droid Sans Fallback" w:cs="Droid Sans Devanagari"/>

</xml_diff>